<commit_message>
[Faculty Project] partial version
</commit_message>
<xml_diff>
--- a/docs/JavaEE-DreamCarApp.docx
+++ b/docs/JavaEE-DreamCarApp.docx
@@ -6,122 +6,132 @@
       <w:pPr>
         <w:pStyle w:val="Normal"/>
         <w:jc w:val="center"/>
+        <w:rPr/>
+      </w:pPr>
+      <w:r>
         <w:rPr>
           <w:rFonts w:ascii="Bitstream Vera Sans" w:hAnsi="Bitstream Vera Sans"/>
           <w:sz w:val="56"/>
           <w:szCs w:val="56"/>
         </w:rPr>
-      </w:pPr>
-      <w:r>
-        <w:rPr>
-          <w:rFonts w:ascii="Bitstream Vera Sans" w:hAnsi="Bitstream Vera Sans"/>
-          <w:sz w:val="56"/>
-          <w:szCs w:val="56"/>
-        </w:rPr>
-        <w:t>JavaEE-DreamCarApp</w:t>
-      </w:r>
-    </w:p>
-    <w:p>
-      <w:pPr>
-        <w:pStyle w:val="Normal"/>
-        <w:jc w:val="left"/>
-        <w:rPr>
-          <w:rFonts w:ascii="Liberation Serif" w:hAnsi="Liberation Serif"/>
-          <w:b w:val="false"/>
-          <w:b w:val="false"/>
-          <w:i w:val="false"/>
-          <w:i w:val="false"/>
-          <w:color w:val="000000"/>
-          <w:sz w:val="24"/>
-          <w:szCs w:val="24"/>
-        </w:rPr>
-      </w:pPr>
-      <w:r>
+        <w:t>Dream Car App</w:t>
+      </w:r>
+    </w:p>
+    <w:p>
+      <w:pPr>
+        <w:pStyle w:val="Normal"/>
+        <w:jc w:val="left"/>
+        <w:rPr>
+          <w:rFonts w:ascii="Liberation Serif" w:hAnsi="Liberation Serif"/>
+          <w:b w:val="false"/>
+          <w:b w:val="false"/>
+          <w:i w:val="false"/>
+          <w:i w:val="false"/>
+          <w:color w:val="000000"/>
+          <w:sz w:val="24"/>
+          <w:szCs w:val="24"/>
+        </w:rPr>
+      </w:pPr>
+      <w:r>
+        <w:rPr>
+          <w:b w:val="false"/>
+          <w:i w:val="false"/>
+          <w:color w:val="000000"/>
+          <w:sz w:val="24"/>
+          <w:szCs w:val="24"/>
+        </w:rPr>
+      </w:r>
+    </w:p>
+    <w:p>
+      <w:pPr>
+        <w:pStyle w:val="Normal"/>
+        <w:jc w:val="left"/>
+        <w:rPr>
+          <w:rFonts w:ascii="Liberation Serif" w:hAnsi="Liberation Serif"/>
+          <w:b w:val="false"/>
+          <w:b w:val="false"/>
+          <w:i w:val="false"/>
+          <w:i w:val="false"/>
+          <w:color w:val="000000"/>
+          <w:sz w:val="24"/>
+          <w:szCs w:val="24"/>
+        </w:rPr>
+      </w:pPr>
+      <w:r>
+        <w:rPr>
+          <w:b w:val="false"/>
+          <w:i w:val="false"/>
+          <w:color w:val="000000"/>
+          <w:sz w:val="24"/>
+          <w:szCs w:val="24"/>
+        </w:rPr>
+      </w:r>
+    </w:p>
+    <w:p>
+      <w:pPr>
+        <w:pStyle w:val="Normal"/>
+        <w:jc w:val="left"/>
         <w:rPr/>
-      </w:r>
-    </w:p>
-    <w:p>
-      <w:pPr>
-        <w:pStyle w:val="Normal"/>
-        <w:jc w:val="left"/>
-        <w:rPr>
-          <w:rFonts w:ascii="Liberation Serif" w:hAnsi="Liberation Serif"/>
-          <w:b w:val="false"/>
-          <w:b w:val="false"/>
-          <w:i w:val="false"/>
-          <w:i w:val="false"/>
-          <w:color w:val="000000"/>
-          <w:sz w:val="24"/>
-          <w:szCs w:val="24"/>
-        </w:rPr>
-      </w:pPr>
-      <w:r>
-        <w:rPr/>
-      </w:r>
-    </w:p>
-    <w:p>
-      <w:pPr>
-        <w:pStyle w:val="Normal"/>
-        <w:jc w:val="left"/>
-        <w:rPr/>
-      </w:pPr>
-      <w:r>
-        <w:rPr>
-          <w:b w:val="false"/>
-          <w:i w:val="false"/>
-          <w:color w:val="000000"/>
-          <w:sz w:val="24"/>
-          <w:szCs w:val="24"/>
-        </w:rPr>
-        <w:t>1.</w:t>
-      </w:r>
-      <w:r>
-        <w:rPr>
-          <w:b w:val="false"/>
-          <w:i w:val="false"/>
-          <w:color w:val="000000"/>
-          <w:sz w:val="24"/>
-          <w:szCs w:val="24"/>
-        </w:rPr>
-        <w:t xml:space="preserve"> Diagrame UML use case. Fiecarui use case (scenariu de utilizare) ii va corespunde o descriere in cuvinte.</w:t>
-      </w:r>
-    </w:p>
-    <w:p>
-      <w:pPr>
-        <w:pStyle w:val="Normal"/>
-        <w:jc w:val="left"/>
-        <w:rPr>
-          <w:rFonts w:ascii="Liberation Serif" w:hAnsi="Liberation Serif"/>
-          <w:b w:val="false"/>
-          <w:b w:val="false"/>
-          <w:i w:val="false"/>
-          <w:i w:val="false"/>
-          <w:color w:val="000000"/>
-          <w:sz w:val="24"/>
-          <w:szCs w:val="24"/>
-        </w:rPr>
-      </w:pPr>
-      <w:r>
-        <w:rPr/>
-      </w:r>
-    </w:p>
-    <w:p>
-      <w:pPr>
-        <w:pStyle w:val="Normal"/>
-        <w:jc w:val="left"/>
-        <w:rPr>
-          <w:rFonts w:ascii="Liberation Serif" w:hAnsi="Liberation Serif"/>
-          <w:b w:val="false"/>
-          <w:b w:val="false"/>
-          <w:i w:val="false"/>
-          <w:i w:val="false"/>
-          <w:color w:val="000000"/>
-          <w:sz w:val="24"/>
-          <w:szCs w:val="24"/>
-        </w:rPr>
-      </w:pPr>
-      <w:r>
-        <w:rPr/>
+      </w:pPr>
+      <w:r>
+        <w:rPr>
+          <w:b w:val="false"/>
+          <w:i w:val="false"/>
+          <w:color w:val="000000"/>
+          <w:sz w:val="24"/>
+          <w:szCs w:val="24"/>
+        </w:rPr>
+        <w:t>1. Diagrame UML use case.</w:t>
+      </w:r>
+    </w:p>
+    <w:p>
+      <w:pPr>
+        <w:pStyle w:val="Normal"/>
+        <w:jc w:val="left"/>
+        <w:rPr>
+          <w:rFonts w:ascii="Liberation Serif" w:hAnsi="Liberation Serif"/>
+          <w:b w:val="false"/>
+          <w:b w:val="false"/>
+          <w:i w:val="false"/>
+          <w:i w:val="false"/>
+          <w:color w:val="000000"/>
+          <w:sz w:val="24"/>
+          <w:szCs w:val="24"/>
+        </w:rPr>
+      </w:pPr>
+      <w:r>
+        <w:rPr>
+          <w:b w:val="false"/>
+          <w:i w:val="false"/>
+          <w:color w:val="000000"/>
+          <w:sz w:val="24"/>
+          <w:szCs w:val="24"/>
+        </w:rPr>
+      </w:r>
+    </w:p>
+    <w:p>
+      <w:pPr>
+        <w:pStyle w:val="Normal"/>
+        <w:jc w:val="left"/>
+        <w:rPr>
+          <w:rFonts w:ascii="Liberation Serif" w:hAnsi="Liberation Serif"/>
+          <w:b w:val="false"/>
+          <w:b w:val="false"/>
+          <w:i w:val="false"/>
+          <w:i w:val="false"/>
+          <w:color w:val="000000"/>
+          <w:sz w:val="24"/>
+          <w:szCs w:val="24"/>
+        </w:rPr>
+      </w:pPr>
+      <w:r>
+        <w:rPr>
+          <w:b w:val="false"/>
+          <w:i w:val="false"/>
+          <w:color w:val="000000"/>
+          <w:sz w:val="24"/>
+          <w:szCs w:val="24"/>
+        </w:rPr>
         <w:drawing>
           <wp:anchor behindDoc="0" distT="0" distB="0" distL="0" distR="0" simplePos="0" locked="0" layoutInCell="1" allowOverlap="1" relativeHeight="2">
             <wp:simplePos x="0" y="0"/>
@@ -183,55 +193,57 @@
           <w:sz w:val="24"/>
           <w:szCs w:val="24"/>
         </w:rPr>
-        <w:t>2.</w:t>
-      </w:r>
-      <w:r>
-        <w:rPr>
-          <w:b w:val="false"/>
-          <w:i w:val="false"/>
-          <w:color w:val="000000"/>
-          <w:sz w:val="24"/>
-          <w:szCs w:val="24"/>
-        </w:rPr>
-        <w:t xml:space="preserve"> Arhitectura sistemlui reprezentata prin diagrama UML de componente descriind componentele sistemului si interactiunea intre acestea. Exemple de componente Java EE: pagini JSP/JSF, EJB, Servlets, servicii web, etc.</w:t>
-      </w:r>
-    </w:p>
-    <w:p>
-      <w:pPr>
-        <w:pStyle w:val="Normal"/>
-        <w:jc w:val="left"/>
-        <w:rPr>
-          <w:rFonts w:ascii="Liberation Serif" w:hAnsi="Liberation Serif"/>
-          <w:b w:val="false"/>
-          <w:b w:val="false"/>
-          <w:i w:val="false"/>
-          <w:i w:val="false"/>
-          <w:color w:val="000000"/>
-          <w:sz w:val="24"/>
-          <w:szCs w:val="24"/>
-        </w:rPr>
-      </w:pPr>
-      <w:r>
-        <w:rPr/>
-      </w:r>
-    </w:p>
-    <w:p>
-      <w:pPr>
-        <w:pStyle w:val="Normal"/>
-        <w:jc w:val="left"/>
-        <w:rPr>
-          <w:rFonts w:ascii="Liberation Serif" w:hAnsi="Liberation Serif"/>
-          <w:b w:val="false"/>
-          <w:b w:val="false"/>
-          <w:i w:val="false"/>
-          <w:i w:val="false"/>
-          <w:color w:val="000000"/>
-          <w:sz w:val="24"/>
-          <w:szCs w:val="24"/>
-        </w:rPr>
-      </w:pPr>
-      <w:r>
-        <w:rPr/>
+        <w:t>2. Arhitectura sistemlui reprezentata prin diagrama UML de componente.</w:t>
+      </w:r>
+    </w:p>
+    <w:p>
+      <w:pPr>
+        <w:pStyle w:val="Normal"/>
+        <w:jc w:val="left"/>
+        <w:rPr>
+          <w:rFonts w:ascii="Liberation Serif" w:hAnsi="Liberation Serif"/>
+          <w:b w:val="false"/>
+          <w:b w:val="false"/>
+          <w:i w:val="false"/>
+          <w:i w:val="false"/>
+          <w:color w:val="000000"/>
+          <w:sz w:val="24"/>
+          <w:szCs w:val="24"/>
+        </w:rPr>
+      </w:pPr>
+      <w:r>
+        <w:rPr>
+          <w:b w:val="false"/>
+          <w:i w:val="false"/>
+          <w:color w:val="000000"/>
+          <w:sz w:val="24"/>
+          <w:szCs w:val="24"/>
+        </w:rPr>
+      </w:r>
+    </w:p>
+    <w:p>
+      <w:pPr>
+        <w:pStyle w:val="Normal"/>
+        <w:jc w:val="left"/>
+        <w:rPr>
+          <w:rFonts w:ascii="Liberation Serif" w:hAnsi="Liberation Serif"/>
+          <w:b w:val="false"/>
+          <w:b w:val="false"/>
+          <w:i w:val="false"/>
+          <w:i w:val="false"/>
+          <w:color w:val="000000"/>
+          <w:sz w:val="24"/>
+          <w:szCs w:val="24"/>
+        </w:rPr>
+      </w:pPr>
+      <w:r>
+        <w:rPr>
+          <w:b w:val="false"/>
+          <w:i w:val="false"/>
+          <w:color w:val="000000"/>
+          <w:sz w:val="24"/>
+          <w:szCs w:val="24"/>
+        </w:rPr>
         <w:drawing>
           <wp:anchor behindDoc="0" distT="0" distB="0" distL="0" distR="0" simplePos="0" locked="0" layoutInCell="1" allowOverlap="1" relativeHeight="3">
             <wp:simplePos x="0" y="0"/>
@@ -241,7 +253,7 @@
             <wp:positionV relativeFrom="paragraph">
               <wp:posOffset>635</wp:posOffset>
             </wp:positionV>
-            <wp:extent cx="6332220" cy="1894205"/>
+            <wp:extent cx="6010275" cy="2095500"/>
             <wp:effectExtent l="0" t="0" r="0" b="0"/>
             <wp:wrapSquare wrapText="largest"/>
             <wp:docPr id="2" name="Image2" descr=""/>
@@ -266,7 +278,7 @@
                   <pic:spPr bwMode="auto">
                     <a:xfrm>
                       <a:off x="0" y="0"/>
-                      <a:ext cx="6332220" cy="1894205"/>
+                      <a:ext cx="6010275" cy="2095500"/>
                     </a:xfrm>
                     <a:prstGeom prst="rect">
                       <a:avLst/>
@@ -283,6 +295,81 @@
       <w:pPr>
         <w:pStyle w:val="Normal"/>
         <w:jc w:val="left"/>
+        <w:rPr>
+          <w:rFonts w:ascii="Liberation Serif" w:hAnsi="Liberation Serif"/>
+          <w:b w:val="false"/>
+          <w:b w:val="false"/>
+          <w:i w:val="false"/>
+          <w:i w:val="false"/>
+          <w:color w:val="000000"/>
+          <w:sz w:val="24"/>
+          <w:szCs w:val="24"/>
+        </w:rPr>
+      </w:pPr>
+      <w:r>
+        <w:rPr>
+          <w:b w:val="false"/>
+          <w:i w:val="false"/>
+          <w:color w:val="000000"/>
+          <w:sz w:val="24"/>
+          <w:szCs w:val="24"/>
+        </w:rPr>
+      </w:r>
+    </w:p>
+    <w:p>
+      <w:pPr>
+        <w:pStyle w:val="Normal"/>
+        <w:jc w:val="left"/>
+        <w:rPr>
+          <w:rFonts w:ascii="Liberation Serif" w:hAnsi="Liberation Serif"/>
+          <w:b w:val="false"/>
+          <w:b w:val="false"/>
+          <w:i w:val="false"/>
+          <w:i w:val="false"/>
+          <w:color w:val="000000"/>
+          <w:sz w:val="24"/>
+          <w:szCs w:val="24"/>
+        </w:rPr>
+      </w:pPr>
+      <w:r>
+        <w:rPr>
+          <w:b w:val="false"/>
+          <w:i w:val="false"/>
+          <w:color w:val="000000"/>
+          <w:sz w:val="24"/>
+          <w:szCs w:val="24"/>
+        </w:rPr>
+      </w:r>
+    </w:p>
+    <w:p>
+      <w:pPr>
+        <w:pStyle w:val="Normal"/>
+        <w:jc w:val="left"/>
+        <w:rPr>
+          <w:rFonts w:ascii="Liberation Serif" w:hAnsi="Liberation Serif"/>
+          <w:b w:val="false"/>
+          <w:b w:val="false"/>
+          <w:i w:val="false"/>
+          <w:i w:val="false"/>
+          <w:color w:val="000000"/>
+          <w:sz w:val="24"/>
+          <w:szCs w:val="24"/>
+        </w:rPr>
+      </w:pPr>
+      <w:r>
+        <w:rPr>
+          <w:b w:val="false"/>
+          <w:i w:val="false"/>
+          <w:color w:val="000000"/>
+          <w:sz w:val="24"/>
+          <w:szCs w:val="24"/>
+        </w:rPr>
+      </w:r>
+    </w:p>
+    <w:p>
+      <w:pPr>
+        <w:pStyle w:val="Normal"/>
+        <w:jc w:val="left"/>
         <w:rPr/>
       </w:pPr>
       <w:r>
@@ -293,57 +380,59 @@
           <w:sz w:val="24"/>
           <w:szCs w:val="24"/>
         </w:rPr>
-        <w:t>3.</w:t>
-      </w:r>
-      <w:r>
-        <w:rPr>
-          <w:b w:val="false"/>
-          <w:i w:val="false"/>
-          <w:color w:val="000000"/>
-          <w:sz w:val="24"/>
-          <w:szCs w:val="24"/>
-        </w:rPr>
-        <w:t xml:space="preserve"> Diagrama UML de deployment care descrie maparea fizica pe masini/servere a componentelor sistemului. Se vor evidentia web containere/servere de aplicatie/ server de baze de date precizind tipul si versiunea folosita(ex. MySQL Server 5.7.19).</w:t>
-      </w:r>
-    </w:p>
-    <w:p>
-      <w:pPr>
-        <w:pStyle w:val="Normal"/>
-        <w:jc w:val="left"/>
-        <w:rPr>
-          <w:rFonts w:ascii="Liberation Serif" w:hAnsi="Liberation Serif"/>
-          <w:b w:val="false"/>
-          <w:b w:val="false"/>
-          <w:i w:val="false"/>
-          <w:i w:val="false"/>
-          <w:color w:val="000000"/>
-          <w:sz w:val="24"/>
-          <w:szCs w:val="24"/>
-        </w:rPr>
-      </w:pPr>
-      <w:r>
-        <w:rPr/>
-      </w:r>
-    </w:p>
-    <w:p>
-      <w:pPr>
-        <w:pStyle w:val="Normal"/>
-        <w:jc w:val="left"/>
-        <w:rPr>
-          <w:rFonts w:ascii="Liberation Serif" w:hAnsi="Liberation Serif"/>
-          <w:b w:val="false"/>
-          <w:b w:val="false"/>
-          <w:i w:val="false"/>
-          <w:i w:val="false"/>
-          <w:color w:val="000000"/>
-          <w:sz w:val="24"/>
-          <w:szCs w:val="24"/>
-        </w:rPr>
-      </w:pPr>
-      <w:r>
-        <w:rPr/>
+        <w:t>3. Diagrama UML de deployment.</w:t>
+      </w:r>
+    </w:p>
+    <w:p>
+      <w:pPr>
+        <w:pStyle w:val="Normal"/>
+        <w:jc w:val="left"/>
+        <w:rPr>
+          <w:rFonts w:ascii="Liberation Serif" w:hAnsi="Liberation Serif"/>
+          <w:b w:val="false"/>
+          <w:b w:val="false"/>
+          <w:i w:val="false"/>
+          <w:i w:val="false"/>
+          <w:color w:val="000000"/>
+          <w:sz w:val="24"/>
+          <w:szCs w:val="24"/>
+        </w:rPr>
+      </w:pPr>
+      <w:r>
+        <w:rPr>
+          <w:b w:val="false"/>
+          <w:i w:val="false"/>
+          <w:color w:val="000000"/>
+          <w:sz w:val="24"/>
+          <w:szCs w:val="24"/>
+        </w:rPr>
+      </w:r>
+    </w:p>
+    <w:p>
+      <w:pPr>
+        <w:pStyle w:val="Normal"/>
+        <w:jc w:val="left"/>
+        <w:rPr>
+          <w:rFonts w:ascii="Liberation Serif" w:hAnsi="Liberation Serif"/>
+          <w:b w:val="false"/>
+          <w:b w:val="false"/>
+          <w:i w:val="false"/>
+          <w:i w:val="false"/>
+          <w:color w:val="000000"/>
+          <w:sz w:val="24"/>
+          <w:szCs w:val="24"/>
+        </w:rPr>
+      </w:pPr>
+      <w:r>
+        <w:rPr>
+          <w:b w:val="false"/>
+          <w:i w:val="false"/>
+          <w:color w:val="000000"/>
+          <w:sz w:val="24"/>
+          <w:szCs w:val="24"/>
+        </w:rPr>
         <w:drawing>
-          <wp:anchor behindDoc="0" distT="0" distB="0" distL="0" distR="0" simplePos="0" locked="0" layoutInCell="1" allowOverlap="1" relativeHeight="4">
+          <wp:anchor behindDoc="0" distT="0" distB="0" distL="0" distR="0" simplePos="0" locked="0" layoutInCell="1" allowOverlap="1" relativeHeight="5">
             <wp:simplePos x="0" y="0"/>
             <wp:positionH relativeFrom="column">
               <wp:align>center</wp:align>
@@ -351,7 +440,7 @@
             <wp:positionV relativeFrom="paragraph">
               <wp:posOffset>635</wp:posOffset>
             </wp:positionV>
-            <wp:extent cx="6332220" cy="1778000"/>
+            <wp:extent cx="2895600" cy="2508250"/>
             <wp:effectExtent l="0" t="0" r="0" b="0"/>
             <wp:wrapSquare wrapText="largest"/>
             <wp:docPr id="3" name="Image3" descr=""/>
@@ -376,7 +465,7 @@
                   <pic:spPr bwMode="auto">
                     <a:xfrm>
                       <a:off x="0" y="0"/>
-                      <a:ext cx="6332220" cy="1778000"/>
+                      <a:ext cx="2895600" cy="2508250"/>
                     </a:xfrm>
                     <a:prstGeom prst="rect">
                       <a:avLst/>
@@ -393,6 +482,381 @@
       <w:pPr>
         <w:pStyle w:val="Normal"/>
         <w:jc w:val="left"/>
+        <w:rPr>
+          <w:rFonts w:ascii="Liberation Serif" w:hAnsi="Liberation Serif"/>
+          <w:b w:val="false"/>
+          <w:b w:val="false"/>
+          <w:i w:val="false"/>
+          <w:i w:val="false"/>
+          <w:color w:val="000000"/>
+          <w:sz w:val="24"/>
+          <w:szCs w:val="24"/>
+        </w:rPr>
+      </w:pPr>
+      <w:r>
+        <w:rPr>
+          <w:b w:val="false"/>
+          <w:i w:val="false"/>
+          <w:color w:val="000000"/>
+          <w:sz w:val="24"/>
+          <w:szCs w:val="24"/>
+        </w:rPr>
+      </w:r>
+    </w:p>
+    <w:p>
+      <w:pPr>
+        <w:pStyle w:val="Normal"/>
+        <w:jc w:val="left"/>
+        <w:rPr>
+          <w:rFonts w:ascii="Liberation Serif" w:hAnsi="Liberation Serif"/>
+          <w:b w:val="false"/>
+          <w:b w:val="false"/>
+          <w:i w:val="false"/>
+          <w:i w:val="false"/>
+          <w:color w:val="000000"/>
+          <w:sz w:val="24"/>
+          <w:szCs w:val="24"/>
+        </w:rPr>
+      </w:pPr>
+      <w:r>
+        <w:rPr>
+          <w:b w:val="false"/>
+          <w:i w:val="false"/>
+          <w:color w:val="000000"/>
+          <w:sz w:val="24"/>
+          <w:szCs w:val="24"/>
+        </w:rPr>
+      </w:r>
+    </w:p>
+    <w:p>
+      <w:pPr>
+        <w:pStyle w:val="Normal"/>
+        <w:jc w:val="left"/>
+        <w:rPr>
+          <w:rFonts w:ascii="Liberation Serif" w:hAnsi="Liberation Serif"/>
+          <w:b w:val="false"/>
+          <w:b w:val="false"/>
+          <w:i w:val="false"/>
+          <w:i w:val="false"/>
+          <w:color w:val="000000"/>
+          <w:sz w:val="24"/>
+          <w:szCs w:val="24"/>
+        </w:rPr>
+      </w:pPr>
+      <w:r>
+        <w:rPr>
+          <w:b w:val="false"/>
+          <w:i w:val="false"/>
+          <w:color w:val="000000"/>
+          <w:sz w:val="24"/>
+          <w:szCs w:val="24"/>
+        </w:rPr>
+      </w:r>
+    </w:p>
+    <w:p>
+      <w:pPr>
+        <w:pStyle w:val="Normal"/>
+        <w:jc w:val="left"/>
+        <w:rPr>
+          <w:rFonts w:ascii="Liberation Serif" w:hAnsi="Liberation Serif"/>
+          <w:b w:val="false"/>
+          <w:b w:val="false"/>
+          <w:i w:val="false"/>
+          <w:i w:val="false"/>
+          <w:color w:val="000000"/>
+          <w:sz w:val="24"/>
+          <w:szCs w:val="24"/>
+        </w:rPr>
+      </w:pPr>
+      <w:r>
+        <w:rPr>
+          <w:b w:val="false"/>
+          <w:i w:val="false"/>
+          <w:color w:val="000000"/>
+          <w:sz w:val="24"/>
+          <w:szCs w:val="24"/>
+        </w:rPr>
+      </w:r>
+    </w:p>
+    <w:p>
+      <w:pPr>
+        <w:pStyle w:val="Normal"/>
+        <w:jc w:val="left"/>
+        <w:rPr>
+          <w:rFonts w:ascii="Liberation Serif" w:hAnsi="Liberation Serif"/>
+          <w:b w:val="false"/>
+          <w:b w:val="false"/>
+          <w:i w:val="false"/>
+          <w:i w:val="false"/>
+          <w:color w:val="000000"/>
+          <w:sz w:val="24"/>
+          <w:szCs w:val="24"/>
+        </w:rPr>
+      </w:pPr>
+      <w:r>
+        <w:rPr>
+          <w:b w:val="false"/>
+          <w:i w:val="false"/>
+          <w:color w:val="000000"/>
+          <w:sz w:val="24"/>
+          <w:szCs w:val="24"/>
+        </w:rPr>
+      </w:r>
+    </w:p>
+    <w:p>
+      <w:pPr>
+        <w:pStyle w:val="Normal"/>
+        <w:jc w:val="left"/>
+        <w:rPr>
+          <w:rFonts w:ascii="Liberation Serif" w:hAnsi="Liberation Serif"/>
+          <w:b w:val="false"/>
+          <w:b w:val="false"/>
+          <w:i w:val="false"/>
+          <w:i w:val="false"/>
+          <w:color w:val="000000"/>
+          <w:sz w:val="24"/>
+          <w:szCs w:val="24"/>
+        </w:rPr>
+      </w:pPr>
+      <w:r>
+        <w:rPr>
+          <w:b w:val="false"/>
+          <w:i w:val="false"/>
+          <w:color w:val="000000"/>
+          <w:sz w:val="24"/>
+          <w:szCs w:val="24"/>
+        </w:rPr>
+      </w:r>
+    </w:p>
+    <w:p>
+      <w:pPr>
+        <w:pStyle w:val="Normal"/>
+        <w:jc w:val="left"/>
+        <w:rPr>
+          <w:rFonts w:ascii="Liberation Serif" w:hAnsi="Liberation Serif"/>
+          <w:b w:val="false"/>
+          <w:b w:val="false"/>
+          <w:i w:val="false"/>
+          <w:i w:val="false"/>
+          <w:color w:val="000000"/>
+          <w:sz w:val="24"/>
+          <w:szCs w:val="24"/>
+        </w:rPr>
+      </w:pPr>
+      <w:r>
+        <w:rPr>
+          <w:b w:val="false"/>
+          <w:i w:val="false"/>
+          <w:color w:val="000000"/>
+          <w:sz w:val="24"/>
+          <w:szCs w:val="24"/>
+        </w:rPr>
+      </w:r>
+    </w:p>
+    <w:p>
+      <w:pPr>
+        <w:pStyle w:val="Normal"/>
+        <w:jc w:val="left"/>
+        <w:rPr>
+          <w:rFonts w:ascii="Liberation Serif" w:hAnsi="Liberation Serif"/>
+          <w:b w:val="false"/>
+          <w:b w:val="false"/>
+          <w:i w:val="false"/>
+          <w:i w:val="false"/>
+          <w:color w:val="000000"/>
+          <w:sz w:val="24"/>
+          <w:szCs w:val="24"/>
+        </w:rPr>
+      </w:pPr>
+      <w:r>
+        <w:rPr>
+          <w:b w:val="false"/>
+          <w:i w:val="false"/>
+          <w:color w:val="000000"/>
+          <w:sz w:val="24"/>
+          <w:szCs w:val="24"/>
+        </w:rPr>
+      </w:r>
+    </w:p>
+    <w:p>
+      <w:pPr>
+        <w:pStyle w:val="Normal"/>
+        <w:jc w:val="left"/>
+        <w:rPr>
+          <w:rFonts w:ascii="Liberation Serif" w:hAnsi="Liberation Serif"/>
+          <w:b w:val="false"/>
+          <w:b w:val="false"/>
+          <w:i w:val="false"/>
+          <w:i w:val="false"/>
+          <w:color w:val="000000"/>
+          <w:sz w:val="24"/>
+          <w:szCs w:val="24"/>
+        </w:rPr>
+      </w:pPr>
+      <w:r>
+        <w:rPr>
+          <w:b w:val="false"/>
+          <w:i w:val="false"/>
+          <w:color w:val="000000"/>
+          <w:sz w:val="24"/>
+          <w:szCs w:val="24"/>
+        </w:rPr>
+      </w:r>
+    </w:p>
+    <w:p>
+      <w:pPr>
+        <w:pStyle w:val="Normal"/>
+        <w:jc w:val="left"/>
+        <w:rPr>
+          <w:rFonts w:ascii="Liberation Serif" w:hAnsi="Liberation Serif"/>
+          <w:b w:val="false"/>
+          <w:b w:val="false"/>
+          <w:i w:val="false"/>
+          <w:i w:val="false"/>
+          <w:color w:val="000000"/>
+          <w:sz w:val="24"/>
+          <w:szCs w:val="24"/>
+        </w:rPr>
+      </w:pPr>
+      <w:r>
+        <w:rPr>
+          <w:b w:val="false"/>
+          <w:i w:val="false"/>
+          <w:color w:val="000000"/>
+          <w:sz w:val="24"/>
+          <w:szCs w:val="24"/>
+        </w:rPr>
+      </w:r>
+    </w:p>
+    <w:p>
+      <w:pPr>
+        <w:pStyle w:val="Normal"/>
+        <w:jc w:val="left"/>
+        <w:rPr>
+          <w:rFonts w:ascii="Liberation Serif" w:hAnsi="Liberation Serif"/>
+          <w:b w:val="false"/>
+          <w:b w:val="false"/>
+          <w:i w:val="false"/>
+          <w:i w:val="false"/>
+          <w:color w:val="000000"/>
+          <w:sz w:val="24"/>
+          <w:szCs w:val="24"/>
+        </w:rPr>
+      </w:pPr>
+      <w:r>
+        <w:rPr>
+          <w:b w:val="false"/>
+          <w:i w:val="false"/>
+          <w:color w:val="000000"/>
+          <w:sz w:val="24"/>
+          <w:szCs w:val="24"/>
+        </w:rPr>
+      </w:r>
+    </w:p>
+    <w:p>
+      <w:pPr>
+        <w:pStyle w:val="Normal"/>
+        <w:jc w:val="left"/>
+        <w:rPr>
+          <w:rFonts w:ascii="Liberation Serif" w:hAnsi="Liberation Serif"/>
+          <w:b w:val="false"/>
+          <w:b w:val="false"/>
+          <w:i w:val="false"/>
+          <w:i w:val="false"/>
+          <w:color w:val="000000"/>
+          <w:sz w:val="24"/>
+          <w:szCs w:val="24"/>
+        </w:rPr>
+      </w:pPr>
+      <w:r>
+        <w:rPr>
+          <w:b w:val="false"/>
+          <w:i w:val="false"/>
+          <w:color w:val="000000"/>
+          <w:sz w:val="24"/>
+          <w:szCs w:val="24"/>
+        </w:rPr>
+      </w:r>
+    </w:p>
+    <w:p>
+      <w:pPr>
+        <w:pStyle w:val="Normal"/>
+        <w:jc w:val="left"/>
+        <w:rPr>
+          <w:rFonts w:ascii="Liberation Serif" w:hAnsi="Liberation Serif"/>
+          <w:b w:val="false"/>
+          <w:b w:val="false"/>
+          <w:i w:val="false"/>
+          <w:i w:val="false"/>
+          <w:color w:val="000000"/>
+          <w:sz w:val="24"/>
+          <w:szCs w:val="24"/>
+        </w:rPr>
+      </w:pPr>
+      <w:r>
+        <w:rPr>
+          <w:b w:val="false"/>
+          <w:i w:val="false"/>
+          <w:color w:val="000000"/>
+          <w:sz w:val="24"/>
+          <w:szCs w:val="24"/>
+        </w:rPr>
+      </w:r>
+    </w:p>
+    <w:p>
+      <w:pPr>
+        <w:pStyle w:val="Normal"/>
+        <w:jc w:val="left"/>
+        <w:rPr>
+          <w:rFonts w:ascii="Liberation Serif" w:hAnsi="Liberation Serif"/>
+          <w:b w:val="false"/>
+          <w:b w:val="false"/>
+          <w:i w:val="false"/>
+          <w:i w:val="false"/>
+          <w:color w:val="000000"/>
+          <w:sz w:val="24"/>
+          <w:szCs w:val="24"/>
+        </w:rPr>
+      </w:pPr>
+      <w:r>
+        <w:rPr>
+          <w:b w:val="false"/>
+          <w:i w:val="false"/>
+          <w:color w:val="000000"/>
+          <w:sz w:val="24"/>
+          <w:szCs w:val="24"/>
+        </w:rPr>
+      </w:r>
+    </w:p>
+    <w:p>
+      <w:pPr>
+        <w:pStyle w:val="Normal"/>
+        <w:jc w:val="left"/>
+        <w:rPr>
+          <w:rFonts w:ascii="Liberation Serif" w:hAnsi="Liberation Serif"/>
+          <w:b w:val="false"/>
+          <w:b w:val="false"/>
+          <w:i w:val="false"/>
+          <w:i w:val="false"/>
+          <w:color w:val="000000"/>
+          <w:sz w:val="24"/>
+          <w:szCs w:val="24"/>
+        </w:rPr>
+      </w:pPr>
+      <w:r>
+        <w:rPr>
+          <w:b w:val="false"/>
+          <w:i w:val="false"/>
+          <w:color w:val="000000"/>
+          <w:sz w:val="24"/>
+          <w:szCs w:val="24"/>
+        </w:rPr>
+      </w:r>
+    </w:p>
+    <w:p>
+      <w:pPr>
+        <w:pStyle w:val="Normal"/>
+        <w:jc w:val="left"/>
         <w:rPr/>
       </w:pPr>
       <w:r>
@@ -403,65 +867,62 @@
           <w:sz w:val="24"/>
           <w:szCs w:val="24"/>
         </w:rPr>
-        <w:t>4.</w:t>
-      </w:r>
-      <w:r>
-        <w:rPr>
-          <w:b w:val="false"/>
-          <w:i w:val="false"/>
-          <w:color w:val="000000"/>
-          <w:sz w:val="24"/>
-          <w:szCs w:val="24"/>
-        </w:rPr>
-        <w:t xml:space="preserve"> Sa se descrie modelul aplicatiei printr-o diagrama de clase UML. Se vor identifica clasele si relatiile intre ele.</w:t>
-      </w:r>
-    </w:p>
-    <w:p>
-      <w:pPr>
-        <w:pStyle w:val="Normal"/>
-        <w:jc w:val="left"/>
-        <w:rPr>
-          <w:rFonts w:ascii="Liberation Serif" w:hAnsi="Liberation Serif"/>
-          <w:b w:val="false"/>
-          <w:b w:val="false"/>
-          <w:i w:val="false"/>
-          <w:i w:val="false"/>
-          <w:color w:val="000000"/>
-          <w:sz w:val="24"/>
-          <w:szCs w:val="24"/>
-        </w:rPr>
-      </w:pPr>
-      <w:r>
-        <w:rPr/>
-      </w:r>
-    </w:p>
-    <w:p>
-      <w:pPr>
-        <w:pStyle w:val="Normal"/>
-        <w:jc w:val="left"/>
-        <w:rPr>
-          <w:rFonts w:ascii="Liberation Serif" w:hAnsi="Liberation Serif"/>
-          <w:b w:val="false"/>
-          <w:b w:val="false"/>
-          <w:i w:val="false"/>
-          <w:i w:val="false"/>
-          <w:color w:val="000000"/>
-          <w:sz w:val="24"/>
-          <w:szCs w:val="24"/>
-        </w:rPr>
-      </w:pPr>
-      <w:r>
-        <w:rPr/>
+        <w:t xml:space="preserve">4.  </w:t>
+      </w:r>
+      <w:r>
+        <w:rPr>
+          <w:b w:val="false"/>
+          <w:i w:val="false"/>
+          <w:color w:val="000000"/>
+          <w:sz w:val="24"/>
+          <w:szCs w:val="24"/>
+        </w:rPr>
+        <w:t>D</w:t>
+      </w:r>
+      <w:r>
+        <w:rPr>
+          <w:b w:val="false"/>
+          <w:i w:val="false"/>
+          <w:color w:val="000000"/>
+          <w:sz w:val="24"/>
+          <w:szCs w:val="24"/>
+        </w:rPr>
+        <w:t>iagrama de clase UML.</w:t>
+      </w:r>
+    </w:p>
+    <w:p>
+      <w:pPr>
+        <w:pStyle w:val="Normal"/>
+        <w:jc w:val="left"/>
+        <w:rPr>
+          <w:rFonts w:ascii="Liberation Serif" w:hAnsi="Liberation Serif"/>
+          <w:b w:val="false"/>
+          <w:b w:val="false"/>
+          <w:i w:val="false"/>
+          <w:i w:val="false"/>
+          <w:color w:val="000000"/>
+          <w:sz w:val="24"/>
+          <w:szCs w:val="24"/>
+        </w:rPr>
+      </w:pPr>
+      <w:r>
+        <w:rPr>
+          <w:b w:val="false"/>
+          <w:i w:val="false"/>
+          <w:color w:val="000000"/>
+          <w:sz w:val="24"/>
+          <w:szCs w:val="24"/>
+        </w:rPr>
         <w:drawing>
-          <wp:anchor behindDoc="0" distT="0" distB="0" distL="0" distR="0" simplePos="0" locked="0" layoutInCell="1" allowOverlap="1" relativeHeight="5">
+          <wp:anchor behindDoc="0" distT="0" distB="0" distL="0" distR="0" simplePos="0" locked="0" layoutInCell="1" allowOverlap="1" relativeHeight="4">
             <wp:simplePos x="0" y="0"/>
             <wp:positionH relativeFrom="column">
-              <wp:align>center</wp:align>
+              <wp:posOffset>920750</wp:posOffset>
             </wp:positionH>
             <wp:positionV relativeFrom="paragraph">
-              <wp:posOffset>635</wp:posOffset>
+              <wp:posOffset>100965</wp:posOffset>
             </wp:positionV>
-            <wp:extent cx="6332220" cy="4576445"/>
+            <wp:extent cx="5291455" cy="4633595"/>
             <wp:effectExtent l="0" t="0" r="0" b="0"/>
             <wp:wrapSquare wrapText="largest"/>
             <wp:docPr id="4" name="Image4" descr=""/>
@@ -486,7 +947,7 @@
                   <pic:spPr bwMode="auto">
                     <a:xfrm>
                       <a:off x="0" y="0"/>
-                      <a:ext cx="6332220" cy="4576445"/>
+                      <a:ext cx="5291455" cy="4633595"/>
                     </a:xfrm>
                     <a:prstGeom prst="rect">
                       <a:avLst/>
@@ -515,7 +976,675 @@
         </w:rPr>
       </w:pPr>
       <w:r>
+        <w:rPr>
+          <w:b w:val="false"/>
+          <w:i w:val="false"/>
+          <w:color w:val="000000"/>
+          <w:sz w:val="24"/>
+          <w:szCs w:val="24"/>
+        </w:rPr>
+      </w:r>
+    </w:p>
+    <w:p>
+      <w:pPr>
+        <w:pStyle w:val="Normal"/>
+        <w:jc w:val="left"/>
+        <w:rPr>
+          <w:rFonts w:ascii="Liberation Serif" w:hAnsi="Liberation Serif"/>
+          <w:b w:val="false"/>
+          <w:b w:val="false"/>
+          <w:i w:val="false"/>
+          <w:i w:val="false"/>
+          <w:color w:val="000000"/>
+          <w:sz w:val="24"/>
+          <w:szCs w:val="24"/>
+        </w:rPr>
+      </w:pPr>
+      <w:r>
+        <w:rPr>
+          <w:b w:val="false"/>
+          <w:i w:val="false"/>
+          <w:color w:val="000000"/>
+          <w:sz w:val="24"/>
+          <w:szCs w:val="24"/>
+        </w:rPr>
+      </w:r>
+    </w:p>
+    <w:p>
+      <w:pPr>
+        <w:pStyle w:val="Normal"/>
+        <w:jc w:val="left"/>
+        <w:rPr>
+          <w:rFonts w:ascii="Liberation Serif" w:hAnsi="Liberation Serif"/>
+          <w:b w:val="false"/>
+          <w:b w:val="false"/>
+          <w:i w:val="false"/>
+          <w:i w:val="false"/>
+          <w:color w:val="000000"/>
+          <w:sz w:val="24"/>
+          <w:szCs w:val="24"/>
+        </w:rPr>
+      </w:pPr>
+      <w:r>
+        <w:rPr>
+          <w:b w:val="false"/>
+          <w:i w:val="false"/>
+          <w:color w:val="000000"/>
+          <w:sz w:val="24"/>
+          <w:szCs w:val="24"/>
+        </w:rPr>
+      </w:r>
+    </w:p>
+    <w:p>
+      <w:pPr>
+        <w:pStyle w:val="Normal"/>
+        <w:jc w:val="left"/>
+        <w:rPr>
+          <w:rFonts w:ascii="Liberation Serif" w:hAnsi="Liberation Serif"/>
+          <w:b w:val="false"/>
+          <w:b w:val="false"/>
+          <w:i w:val="false"/>
+          <w:i w:val="false"/>
+          <w:color w:val="000000"/>
+          <w:sz w:val="24"/>
+          <w:szCs w:val="24"/>
+        </w:rPr>
+      </w:pPr>
+      <w:r>
+        <w:rPr>
+          <w:b w:val="false"/>
+          <w:i w:val="false"/>
+          <w:color w:val="000000"/>
+          <w:sz w:val="24"/>
+          <w:szCs w:val="24"/>
+        </w:rPr>
+      </w:r>
+    </w:p>
+    <w:p>
+      <w:pPr>
+        <w:pStyle w:val="Normal"/>
+        <w:jc w:val="left"/>
+        <w:rPr>
+          <w:rFonts w:ascii="Liberation Serif" w:hAnsi="Liberation Serif"/>
+          <w:b w:val="false"/>
+          <w:b w:val="false"/>
+          <w:i w:val="false"/>
+          <w:i w:val="false"/>
+          <w:color w:val="000000"/>
+          <w:sz w:val="24"/>
+          <w:szCs w:val="24"/>
+        </w:rPr>
+      </w:pPr>
+      <w:r>
+        <w:rPr>
+          <w:b w:val="false"/>
+          <w:i w:val="false"/>
+          <w:color w:val="000000"/>
+          <w:sz w:val="24"/>
+          <w:szCs w:val="24"/>
+        </w:rPr>
+      </w:r>
+    </w:p>
+    <w:p>
+      <w:pPr>
+        <w:pStyle w:val="Normal"/>
+        <w:jc w:val="left"/>
+        <w:rPr>
+          <w:rFonts w:ascii="Liberation Serif" w:hAnsi="Liberation Serif"/>
+          <w:b w:val="false"/>
+          <w:b w:val="false"/>
+          <w:i w:val="false"/>
+          <w:i w:val="false"/>
+          <w:color w:val="000000"/>
+          <w:sz w:val="24"/>
+          <w:szCs w:val="24"/>
+        </w:rPr>
+      </w:pPr>
+      <w:r>
+        <w:rPr>
+          <w:b w:val="false"/>
+          <w:i w:val="false"/>
+          <w:color w:val="000000"/>
+          <w:sz w:val="24"/>
+          <w:szCs w:val="24"/>
+        </w:rPr>
+      </w:r>
+    </w:p>
+    <w:p>
+      <w:pPr>
+        <w:pStyle w:val="Normal"/>
+        <w:jc w:val="left"/>
+        <w:rPr>
+          <w:rFonts w:ascii="Liberation Serif" w:hAnsi="Liberation Serif"/>
+          <w:b w:val="false"/>
+          <w:b w:val="false"/>
+          <w:i w:val="false"/>
+          <w:i w:val="false"/>
+          <w:color w:val="000000"/>
+          <w:sz w:val="24"/>
+          <w:szCs w:val="24"/>
+        </w:rPr>
+      </w:pPr>
+      <w:r>
+        <w:rPr>
+          <w:b w:val="false"/>
+          <w:i w:val="false"/>
+          <w:color w:val="000000"/>
+          <w:sz w:val="24"/>
+          <w:szCs w:val="24"/>
+        </w:rPr>
+      </w:r>
+    </w:p>
+    <w:p>
+      <w:pPr>
+        <w:pStyle w:val="Normal"/>
+        <w:jc w:val="left"/>
+        <w:rPr>
+          <w:rFonts w:ascii="Liberation Serif" w:hAnsi="Liberation Serif"/>
+          <w:b w:val="false"/>
+          <w:b w:val="false"/>
+          <w:i w:val="false"/>
+          <w:i w:val="false"/>
+          <w:color w:val="000000"/>
+          <w:sz w:val="24"/>
+          <w:szCs w:val="24"/>
+        </w:rPr>
+      </w:pPr>
+      <w:r>
+        <w:rPr>
+          <w:b w:val="false"/>
+          <w:i w:val="false"/>
+          <w:color w:val="000000"/>
+          <w:sz w:val="24"/>
+          <w:szCs w:val="24"/>
+        </w:rPr>
+      </w:r>
+    </w:p>
+    <w:p>
+      <w:pPr>
+        <w:pStyle w:val="Normal"/>
+        <w:jc w:val="left"/>
+        <w:rPr>
+          <w:rFonts w:ascii="Liberation Serif" w:hAnsi="Liberation Serif"/>
+          <w:b w:val="false"/>
+          <w:b w:val="false"/>
+          <w:i w:val="false"/>
+          <w:i w:val="false"/>
+          <w:color w:val="000000"/>
+          <w:sz w:val="24"/>
+          <w:szCs w:val="24"/>
+        </w:rPr>
+      </w:pPr>
+      <w:r>
+        <w:rPr>
+          <w:b w:val="false"/>
+          <w:i w:val="false"/>
+          <w:color w:val="000000"/>
+          <w:sz w:val="24"/>
+          <w:szCs w:val="24"/>
+        </w:rPr>
+      </w:r>
+    </w:p>
+    <w:p>
+      <w:pPr>
+        <w:pStyle w:val="Normal"/>
+        <w:jc w:val="left"/>
+        <w:rPr>
+          <w:rFonts w:ascii="Liberation Serif" w:hAnsi="Liberation Serif"/>
+          <w:b w:val="false"/>
+          <w:b w:val="false"/>
+          <w:i w:val="false"/>
+          <w:i w:val="false"/>
+          <w:color w:val="000000"/>
+          <w:sz w:val="24"/>
+          <w:szCs w:val="24"/>
+        </w:rPr>
+      </w:pPr>
+      <w:r>
+        <w:rPr>
+          <w:b w:val="false"/>
+          <w:i w:val="false"/>
+          <w:color w:val="000000"/>
+          <w:sz w:val="24"/>
+          <w:szCs w:val="24"/>
+        </w:rPr>
+      </w:r>
+    </w:p>
+    <w:p>
+      <w:pPr>
+        <w:pStyle w:val="Normal"/>
+        <w:jc w:val="left"/>
+        <w:rPr>
+          <w:rFonts w:ascii="Liberation Serif" w:hAnsi="Liberation Serif"/>
+          <w:b w:val="false"/>
+          <w:b w:val="false"/>
+          <w:i w:val="false"/>
+          <w:i w:val="false"/>
+          <w:color w:val="000000"/>
+          <w:sz w:val="24"/>
+          <w:szCs w:val="24"/>
+        </w:rPr>
+      </w:pPr>
+      <w:r>
+        <w:rPr>
+          <w:b w:val="false"/>
+          <w:i w:val="false"/>
+          <w:color w:val="000000"/>
+          <w:sz w:val="24"/>
+          <w:szCs w:val="24"/>
+        </w:rPr>
+      </w:r>
+    </w:p>
+    <w:p>
+      <w:pPr>
+        <w:pStyle w:val="Normal"/>
+        <w:jc w:val="left"/>
+        <w:rPr>
+          <w:rFonts w:ascii="Liberation Serif" w:hAnsi="Liberation Serif"/>
+          <w:b w:val="false"/>
+          <w:b w:val="false"/>
+          <w:i w:val="false"/>
+          <w:i w:val="false"/>
+          <w:color w:val="000000"/>
+          <w:sz w:val="24"/>
+          <w:szCs w:val="24"/>
+        </w:rPr>
+      </w:pPr>
+      <w:r>
+        <w:rPr>
+          <w:b w:val="false"/>
+          <w:i w:val="false"/>
+          <w:color w:val="000000"/>
+          <w:sz w:val="24"/>
+          <w:szCs w:val="24"/>
+        </w:rPr>
+      </w:r>
+    </w:p>
+    <w:p>
+      <w:pPr>
+        <w:pStyle w:val="Normal"/>
+        <w:jc w:val="left"/>
+        <w:rPr>
+          <w:rFonts w:ascii="Liberation Serif" w:hAnsi="Liberation Serif"/>
+          <w:b w:val="false"/>
+          <w:b w:val="false"/>
+          <w:i w:val="false"/>
+          <w:i w:val="false"/>
+          <w:color w:val="000000"/>
+          <w:sz w:val="24"/>
+          <w:szCs w:val="24"/>
+        </w:rPr>
+      </w:pPr>
+      <w:r>
+        <w:rPr>
+          <w:b w:val="false"/>
+          <w:i w:val="false"/>
+          <w:color w:val="000000"/>
+          <w:sz w:val="24"/>
+          <w:szCs w:val="24"/>
+        </w:rPr>
+      </w:r>
+    </w:p>
+    <w:p>
+      <w:pPr>
+        <w:pStyle w:val="Normal"/>
+        <w:jc w:val="left"/>
+        <w:rPr>
+          <w:rFonts w:ascii="Liberation Serif" w:hAnsi="Liberation Serif"/>
+          <w:b w:val="false"/>
+          <w:b w:val="false"/>
+          <w:i w:val="false"/>
+          <w:i w:val="false"/>
+          <w:color w:val="000000"/>
+          <w:sz w:val="24"/>
+          <w:szCs w:val="24"/>
+        </w:rPr>
+      </w:pPr>
+      <w:r>
+        <w:rPr>
+          <w:b w:val="false"/>
+          <w:i w:val="false"/>
+          <w:color w:val="000000"/>
+          <w:sz w:val="24"/>
+          <w:szCs w:val="24"/>
+        </w:rPr>
+      </w:r>
+    </w:p>
+    <w:p>
+      <w:pPr>
+        <w:pStyle w:val="Normal"/>
+        <w:jc w:val="left"/>
+        <w:rPr>
+          <w:rFonts w:ascii="Liberation Serif" w:hAnsi="Liberation Serif"/>
+          <w:b w:val="false"/>
+          <w:b w:val="false"/>
+          <w:i w:val="false"/>
+          <w:i w:val="false"/>
+          <w:color w:val="000000"/>
+          <w:sz w:val="24"/>
+          <w:szCs w:val="24"/>
+        </w:rPr>
+      </w:pPr>
+      <w:r>
+        <w:rPr>
+          <w:b w:val="false"/>
+          <w:i w:val="false"/>
+          <w:color w:val="000000"/>
+          <w:sz w:val="24"/>
+          <w:szCs w:val="24"/>
+        </w:rPr>
+      </w:r>
+    </w:p>
+    <w:p>
+      <w:pPr>
+        <w:pStyle w:val="Normal"/>
+        <w:jc w:val="left"/>
+        <w:rPr>
+          <w:rFonts w:ascii="Liberation Serif" w:hAnsi="Liberation Serif"/>
+          <w:b w:val="false"/>
+          <w:b w:val="false"/>
+          <w:i w:val="false"/>
+          <w:i w:val="false"/>
+          <w:color w:val="000000"/>
+          <w:sz w:val="24"/>
+          <w:szCs w:val="24"/>
+        </w:rPr>
+      </w:pPr>
+      <w:r>
+        <w:rPr>
+          <w:b w:val="false"/>
+          <w:i w:val="false"/>
+          <w:color w:val="000000"/>
+          <w:sz w:val="24"/>
+          <w:szCs w:val="24"/>
+        </w:rPr>
+      </w:r>
+    </w:p>
+    <w:p>
+      <w:pPr>
+        <w:pStyle w:val="Normal"/>
+        <w:jc w:val="left"/>
+        <w:rPr>
+          <w:rFonts w:ascii="Liberation Serif" w:hAnsi="Liberation Serif"/>
+          <w:b w:val="false"/>
+          <w:b w:val="false"/>
+          <w:i w:val="false"/>
+          <w:i w:val="false"/>
+          <w:color w:val="000000"/>
+          <w:sz w:val="24"/>
+          <w:szCs w:val="24"/>
+        </w:rPr>
+      </w:pPr>
+      <w:r>
+        <w:rPr>
+          <w:b w:val="false"/>
+          <w:i w:val="false"/>
+          <w:color w:val="000000"/>
+          <w:sz w:val="24"/>
+          <w:szCs w:val="24"/>
+        </w:rPr>
+      </w:r>
+    </w:p>
+    <w:p>
+      <w:pPr>
+        <w:pStyle w:val="Normal"/>
+        <w:jc w:val="left"/>
+        <w:rPr>
+          <w:rFonts w:ascii="Liberation Serif" w:hAnsi="Liberation Serif"/>
+          <w:b w:val="false"/>
+          <w:b w:val="false"/>
+          <w:i w:val="false"/>
+          <w:i w:val="false"/>
+          <w:color w:val="000000"/>
+          <w:sz w:val="24"/>
+          <w:szCs w:val="24"/>
+        </w:rPr>
+      </w:pPr>
+      <w:r>
+        <w:rPr>
+          <w:b w:val="false"/>
+          <w:i w:val="false"/>
+          <w:color w:val="000000"/>
+          <w:sz w:val="24"/>
+          <w:szCs w:val="24"/>
+        </w:rPr>
+      </w:r>
+    </w:p>
+    <w:p>
+      <w:pPr>
+        <w:pStyle w:val="Normal"/>
+        <w:jc w:val="left"/>
+        <w:rPr>
+          <w:rFonts w:ascii="Liberation Serif" w:hAnsi="Liberation Serif"/>
+          <w:b w:val="false"/>
+          <w:b w:val="false"/>
+          <w:i w:val="false"/>
+          <w:i w:val="false"/>
+          <w:color w:val="000000"/>
+          <w:sz w:val="24"/>
+          <w:szCs w:val="24"/>
+        </w:rPr>
+      </w:pPr>
+      <w:r>
+        <w:rPr>
+          <w:b w:val="false"/>
+          <w:i w:val="false"/>
+          <w:color w:val="000000"/>
+          <w:sz w:val="24"/>
+          <w:szCs w:val="24"/>
+        </w:rPr>
+      </w:r>
+    </w:p>
+    <w:p>
+      <w:pPr>
+        <w:pStyle w:val="Normal"/>
+        <w:jc w:val="left"/>
+        <w:rPr>
+          <w:rFonts w:ascii="Liberation Serif" w:hAnsi="Liberation Serif"/>
+          <w:b w:val="false"/>
+          <w:b w:val="false"/>
+          <w:i w:val="false"/>
+          <w:i w:val="false"/>
+          <w:color w:val="000000"/>
+          <w:sz w:val="24"/>
+          <w:szCs w:val="24"/>
+        </w:rPr>
+      </w:pPr>
+      <w:r>
+        <w:rPr>
+          <w:b w:val="false"/>
+          <w:i w:val="false"/>
+          <w:color w:val="000000"/>
+          <w:sz w:val="24"/>
+          <w:szCs w:val="24"/>
+        </w:rPr>
+      </w:r>
+    </w:p>
+    <w:p>
+      <w:pPr>
+        <w:pStyle w:val="Normal"/>
+        <w:jc w:val="left"/>
+        <w:rPr>
+          <w:rFonts w:ascii="Liberation Serif" w:hAnsi="Liberation Serif"/>
+          <w:b w:val="false"/>
+          <w:b w:val="false"/>
+          <w:i w:val="false"/>
+          <w:i w:val="false"/>
+          <w:color w:val="000000"/>
+          <w:sz w:val="24"/>
+          <w:szCs w:val="24"/>
+        </w:rPr>
+      </w:pPr>
+      <w:r>
+        <w:rPr>
+          <w:b w:val="false"/>
+          <w:i w:val="false"/>
+          <w:color w:val="000000"/>
+          <w:sz w:val="24"/>
+          <w:szCs w:val="24"/>
+        </w:rPr>
+      </w:r>
+    </w:p>
+    <w:p>
+      <w:pPr>
+        <w:pStyle w:val="Normal"/>
+        <w:jc w:val="left"/>
+        <w:rPr>
+          <w:rFonts w:ascii="Liberation Serif" w:hAnsi="Liberation Serif"/>
+          <w:b w:val="false"/>
+          <w:b w:val="false"/>
+          <w:i w:val="false"/>
+          <w:i w:val="false"/>
+          <w:color w:val="000000"/>
+          <w:sz w:val="24"/>
+          <w:szCs w:val="24"/>
+        </w:rPr>
+      </w:pPr>
+      <w:r>
+        <w:rPr>
+          <w:b w:val="false"/>
+          <w:i w:val="false"/>
+          <w:color w:val="000000"/>
+          <w:sz w:val="24"/>
+          <w:szCs w:val="24"/>
+        </w:rPr>
+      </w:r>
+    </w:p>
+    <w:p>
+      <w:pPr>
+        <w:pStyle w:val="Normal"/>
+        <w:jc w:val="left"/>
+        <w:rPr>
+          <w:rFonts w:ascii="Liberation Serif" w:hAnsi="Liberation Serif"/>
+          <w:b w:val="false"/>
+          <w:b w:val="false"/>
+          <w:i w:val="false"/>
+          <w:i w:val="false"/>
+          <w:color w:val="000000"/>
+          <w:sz w:val="24"/>
+          <w:szCs w:val="24"/>
+        </w:rPr>
+      </w:pPr>
+      <w:r>
+        <w:rPr>
+          <w:b w:val="false"/>
+          <w:i w:val="false"/>
+          <w:color w:val="000000"/>
+          <w:sz w:val="24"/>
+          <w:szCs w:val="24"/>
+        </w:rPr>
+      </w:r>
+    </w:p>
+    <w:p>
+      <w:pPr>
+        <w:pStyle w:val="Normal"/>
+        <w:jc w:val="left"/>
+        <w:rPr>
+          <w:rFonts w:ascii="Liberation Serif" w:hAnsi="Liberation Serif"/>
+          <w:b w:val="false"/>
+          <w:b w:val="false"/>
+          <w:i w:val="false"/>
+          <w:i w:val="false"/>
+          <w:color w:val="000000"/>
+          <w:sz w:val="24"/>
+          <w:szCs w:val="24"/>
+        </w:rPr>
+      </w:pPr>
+      <w:r>
+        <w:rPr>
+          <w:b w:val="false"/>
+          <w:i w:val="false"/>
+          <w:color w:val="000000"/>
+          <w:sz w:val="24"/>
+          <w:szCs w:val="24"/>
+        </w:rPr>
+      </w:r>
+    </w:p>
+    <w:p>
+      <w:pPr>
+        <w:pStyle w:val="Normal"/>
+        <w:jc w:val="left"/>
         <w:rPr/>
+      </w:pPr>
+      <w:r>
+        <w:rPr>
+          <w:b w:val="false"/>
+          <w:i w:val="false"/>
+          <w:color w:val="000000"/>
+          <w:sz w:val="24"/>
+          <w:szCs w:val="24"/>
+        </w:rPr>
+        <w:t>5. Descrierea bazei de date folosite</w:t>
+      </w:r>
+    </w:p>
+    <w:p>
+      <w:pPr>
+        <w:pStyle w:val="Normal"/>
+        <w:jc w:val="left"/>
+        <w:rPr>
+          <w:rFonts w:ascii="Liberation Serif" w:hAnsi="Liberation Serif"/>
+          <w:b w:val="false"/>
+          <w:b w:val="false"/>
+          <w:i w:val="false"/>
+          <w:i w:val="false"/>
+          <w:color w:val="000000"/>
+          <w:sz w:val="24"/>
+          <w:szCs w:val="24"/>
+        </w:rPr>
+      </w:pPr>
+      <w:r>
+        <w:rPr>
+          <w:b w:val="false"/>
+          <w:i w:val="false"/>
+          <w:color w:val="000000"/>
+          <w:sz w:val="24"/>
+          <w:szCs w:val="24"/>
+        </w:rPr>
+        <w:drawing>
+          <wp:anchor behindDoc="0" distT="0" distB="0" distL="0" distR="0" simplePos="0" locked="0" layoutInCell="1" allowOverlap="1" relativeHeight="6">
+            <wp:simplePos x="0" y="0"/>
+            <wp:positionH relativeFrom="column">
+              <wp:posOffset>-13970</wp:posOffset>
+            </wp:positionH>
+            <wp:positionV relativeFrom="paragraph">
+              <wp:posOffset>53340</wp:posOffset>
+            </wp:positionV>
+            <wp:extent cx="6332220" cy="4674235"/>
+            <wp:effectExtent l="0" t="0" r="0" b="0"/>
+            <wp:wrapSquare wrapText="largest"/>
+            <wp:docPr id="5" name="Image5" descr=""/>
+            <wp:cNvGraphicFramePr>
+              <a:graphicFrameLocks xmlns:a="http://schemas.openxmlformats.org/drawingml/2006/main" noChangeAspect="1"/>
+            </wp:cNvGraphicFramePr>
+            <a:graphic xmlns:a="http://schemas.openxmlformats.org/drawingml/2006/main">
+              <a:graphicData uri="http://schemas.openxmlformats.org/drawingml/2006/picture">
+                <pic:pic xmlns:pic="http://schemas.openxmlformats.org/drawingml/2006/picture">
+                  <pic:nvPicPr>
+                    <pic:cNvPr id="5" name="Image5" descr=""/>
+                    <pic:cNvPicPr>
+                      <a:picLocks noChangeAspect="1" noChangeArrowheads="1"/>
+                    </pic:cNvPicPr>
+                  </pic:nvPicPr>
+                  <pic:blipFill>
+                    <a:blip r:embed="rId6"/>
+                    <a:stretch>
+                      <a:fillRect/>
+                    </a:stretch>
+                  </pic:blipFill>
+                  <pic:spPr bwMode="auto">
+                    <a:xfrm>
+                      <a:off x="0" y="0"/>
+                      <a:ext cx="6332220" cy="4674235"/>
+                    </a:xfrm>
+                    <a:prstGeom prst="rect">
+                      <a:avLst/>
+                    </a:prstGeom>
+                  </pic:spPr>
+                </pic:pic>
+              </a:graphicData>
+            </a:graphic>
+          </wp:anchor>
+        </w:drawing>
       </w:r>
     </w:p>
     <w:p>
@@ -532,36 +1661,44 @@
           <w:sz w:val="24"/>
           <w:szCs w:val="24"/>
         </w:rPr>
-        <w:t>5.</w:t>
-      </w:r>
-      <w:r>
-        <w:rPr>
-          <w:b w:val="false"/>
-          <w:i w:val="false"/>
-          <w:color w:val="000000"/>
-          <w:sz w:val="24"/>
-          <w:szCs w:val="24"/>
-        </w:rPr>
-        <w:t xml:space="preserve"> Descrierea bazei de date folosite (schema tabele, descriere coloane, relatii intre tabele, chei si relatii intre tabele) </w:t>
-      </w:r>
-    </w:p>
-    <w:p>
-      <w:pPr>
-        <w:pStyle w:val="Normal"/>
-        <w:jc w:val="left"/>
-        <w:rPr>
-          <w:rFonts w:ascii="Liberation Serif" w:hAnsi="Liberation Serif"/>
-          <w:b w:val="false"/>
-          <w:b w:val="false"/>
-          <w:i w:val="false"/>
-          <w:i w:val="false"/>
-          <w:color w:val="000000"/>
-          <w:sz w:val="24"/>
-          <w:szCs w:val="24"/>
-        </w:rPr>
-      </w:pPr>
-      <w:r>
+        <w:t xml:space="preserve">6. </w:t>
+      </w:r>
+      <w:r>
+        <w:rPr>
+          <w:b w:val="false"/>
+          <w:i w:val="false"/>
+          <w:color w:val="000000"/>
+          <w:sz w:val="24"/>
+          <w:szCs w:val="24"/>
+        </w:rPr>
+        <w:t>R</w:t>
+      </w:r>
+      <w:r>
+        <w:rPr>
+          <w:b w:val="false"/>
+          <w:i w:val="false"/>
+          <w:color w:val="000000"/>
+          <w:sz w:val="24"/>
+          <w:szCs w:val="24"/>
+        </w:rPr>
+        <w:t>iscuri majore identificate in faza de analiza:</w:t>
+      </w:r>
+    </w:p>
+    <w:p>
+      <w:pPr>
+        <w:pStyle w:val="Normal"/>
+        <w:jc w:val="left"/>
         <w:rPr/>
+      </w:pPr>
+      <w:r>
+        <w:rPr>
+          <w:b w:val="false"/>
+          <w:i w:val="false"/>
+          <w:color w:val="000000"/>
+          <w:sz w:val="24"/>
+          <w:szCs w:val="24"/>
+        </w:rPr>
+        <w:t>- restrictionarea utilizatorului pentru adaugare de date eronate prin validari</w:t>
       </w:r>
     </w:p>
     <w:p>
@@ -578,175 +1715,85 @@
           <w:sz w:val="24"/>
           <w:szCs w:val="24"/>
         </w:rPr>
-        <w:t>6.</w:t>
-      </w:r>
-      <w:r>
-        <w:rPr>
-          <w:b w:val="false"/>
-          <w:i w:val="false"/>
-          <w:color w:val="000000"/>
-          <w:sz w:val="24"/>
-          <w:szCs w:val="24"/>
-        </w:rPr>
-        <w:t xml:space="preserve"> Enumerarea a trei riscuri majore identificate in faza de analiza precum si strategii de minimizare a acestora.</w:t>
-      </w:r>
-    </w:p>
-    <w:p>
-      <w:pPr>
-        <w:pStyle w:val="Normal"/>
-        <w:jc w:val="left"/>
-        <w:rPr>
-          <w:rFonts w:ascii="Liberation Serif" w:hAnsi="Liberation Serif"/>
-          <w:b w:val="false"/>
-          <w:b w:val="false"/>
-          <w:i w:val="false"/>
-          <w:i w:val="false"/>
-          <w:color w:val="000000"/>
-          <w:sz w:val="24"/>
-          <w:szCs w:val="24"/>
-        </w:rPr>
-      </w:pPr>
-      <w:r>
+        <w:t>- adaugarea de validare pentru utilizatori parteneri trebuie restrictionata, in acest sens am adaugat o pagina cu ajutorul careia adminstratorul isi activeaza/dezactiveaza utilizatorii nou adaugati.</w:t>
+      </w:r>
+    </w:p>
+    <w:p>
+      <w:pPr>
+        <w:pStyle w:val="Normal"/>
+        <w:jc w:val="left"/>
+        <w:rPr>
+          <w:rFonts w:ascii="Liberation Serif" w:hAnsi="Liberation Serif"/>
+          <w:b w:val="false"/>
+          <w:b w:val="false"/>
+          <w:i w:val="false"/>
+          <w:i w:val="false"/>
+          <w:color w:val="000000"/>
+          <w:sz w:val="24"/>
+          <w:szCs w:val="24"/>
+        </w:rPr>
+      </w:pPr>
+      <w:r>
+        <w:rPr>
+          <w:b w:val="false"/>
+          <w:i w:val="false"/>
+          <w:color w:val="000000"/>
+          <w:sz w:val="24"/>
+          <w:szCs w:val="24"/>
+        </w:rPr>
+      </w:r>
+    </w:p>
+    <w:p>
+      <w:pPr>
+        <w:pStyle w:val="Normal"/>
+        <w:jc w:val="left"/>
+        <w:rPr>
+          <w:rFonts w:ascii="Liberation Serif" w:hAnsi="Liberation Serif"/>
+          <w:b w:val="false"/>
+          <w:b w:val="false"/>
+          <w:i w:val="false"/>
+          <w:i w:val="false"/>
+          <w:color w:val="000000"/>
+          <w:sz w:val="24"/>
+          <w:szCs w:val="24"/>
+        </w:rPr>
+      </w:pPr>
+      <w:r>
+        <w:rPr>
+          <w:b w:val="false"/>
+          <w:i w:val="false"/>
+          <w:color w:val="000000"/>
+          <w:sz w:val="24"/>
+          <w:szCs w:val="24"/>
+        </w:rPr>
+      </w:r>
+    </w:p>
+    <w:p>
+      <w:pPr>
+        <w:pStyle w:val="Normal"/>
+        <w:jc w:val="left"/>
+        <w:rPr>
+          <w:rFonts w:ascii="Bitstream Vera Sans" w:hAnsi="Bitstream Vera Sans"/>
+          <w:sz w:val="24"/>
+          <w:szCs w:val="24"/>
+        </w:rPr>
+      </w:pPr>
+      <w:r>
+        <w:rPr>
+          <w:rFonts w:ascii="Bitstream Vera Sans" w:hAnsi="Bitstream Vera Sans"/>
+          <w:sz w:val="24"/>
+          <w:szCs w:val="24"/>
+        </w:rPr>
+      </w:r>
+    </w:p>
+    <w:p>
+      <w:pPr>
+        <w:pStyle w:val="Normal"/>
+        <w:jc w:val="left"/>
         <w:rPr/>
-      </w:r>
-    </w:p>
-    <w:p>
-      <w:pPr>
-        <w:pStyle w:val="Normal"/>
-        <w:jc w:val="left"/>
-        <w:rPr>
-          <w:rFonts w:ascii="Liberation Serif" w:hAnsi="Liberation Serif"/>
-          <w:b w:val="false"/>
-          <w:b w:val="false"/>
-          <w:i w:val="false"/>
-          <w:i w:val="false"/>
-          <w:color w:val="000000"/>
-          <w:sz w:val="24"/>
-          <w:szCs w:val="24"/>
-        </w:rPr>
       </w:pPr>
       <w:r>
         <w:rPr/>
-      </w:r>
-    </w:p>
-    <w:p>
-      <w:pPr>
-        <w:pStyle w:val="Normal"/>
-        <w:jc w:val="left"/>
-        <w:rPr>
-          <w:rFonts w:ascii="Liberation Serif" w:hAnsi="Liberation Serif"/>
-          <w:b w:val="false"/>
-          <w:b w:val="false"/>
-          <w:i w:val="false"/>
-          <w:i w:val="false"/>
-          <w:color w:val="000000"/>
-          <w:sz w:val="24"/>
-          <w:szCs w:val="24"/>
-        </w:rPr>
-      </w:pPr>
-      <w:r>
-        <w:rPr/>
-      </w:r>
-    </w:p>
-    <w:p>
-      <w:pPr>
-        <w:pStyle w:val="Normal"/>
-        <w:jc w:val="left"/>
-        <w:rPr/>
-      </w:pPr>
-      <w:r>
-        <w:rPr>
-          <w:b w:val="false"/>
-          <w:i w:val="false"/>
-          <w:color w:val="000000"/>
-          <w:sz w:val="24"/>
-          <w:szCs w:val="24"/>
-        </w:rPr>
-        <w:t>7.</w:t>
-      </w:r>
-      <w:r>
-        <w:rPr>
-          <w:b w:val="false"/>
-          <w:i w:val="false"/>
-          <w:color w:val="000000"/>
-          <w:sz w:val="24"/>
-          <w:szCs w:val="24"/>
-        </w:rPr>
-        <w:t xml:space="preserve"> Enumerati orice presupunere ati facut in faza de elaborare a arhitecturii sau decizie pe care ati luat-o in implementare.</w:t>
-      </w:r>
-    </w:p>
-    <w:p>
-      <w:pPr>
-        <w:pStyle w:val="Normal"/>
-        <w:jc w:val="left"/>
-        <w:rPr>
-          <w:rFonts w:ascii="Liberation Serif" w:hAnsi="Liberation Serif"/>
-          <w:b w:val="false"/>
-          <w:b w:val="false"/>
-          <w:i w:val="false"/>
-          <w:i w:val="false"/>
-          <w:color w:val="000000"/>
-          <w:sz w:val="24"/>
-          <w:szCs w:val="24"/>
-        </w:rPr>
-      </w:pPr>
-      <w:r>
-        <w:rPr/>
-      </w:r>
-    </w:p>
-    <w:p>
-      <w:pPr>
-        <w:pStyle w:val="Normal"/>
-        <w:jc w:val="left"/>
-        <w:rPr>
-          <w:rFonts w:ascii="Liberation Serif" w:hAnsi="Liberation Serif"/>
-          <w:b w:val="false"/>
-          <w:b w:val="false"/>
-          <w:i w:val="false"/>
-          <w:i w:val="false"/>
-          <w:color w:val="000000"/>
-          <w:sz w:val="24"/>
-          <w:szCs w:val="24"/>
-        </w:rPr>
-      </w:pPr>
-      <w:r>
-        <w:rPr/>
-      </w:r>
-    </w:p>
-    <w:p>
-      <w:pPr>
-        <w:pStyle w:val="Normal"/>
-        <w:jc w:val="left"/>
-        <w:rPr>
-          <w:rFonts w:ascii="Bitstream Vera Sans" w:hAnsi="Bitstream Vera Sans"/>
-          <w:sz w:val="24"/>
-          <w:szCs w:val="24"/>
-        </w:rPr>
-      </w:pPr>
-      <w:r>
-        <w:rPr>
-          <w:rFonts w:ascii="Bitstream Vera Sans" w:hAnsi="Bitstream Vera Sans"/>
-          <w:sz w:val="24"/>
-          <w:szCs w:val="24"/>
-        </w:rPr>
-      </w:r>
-    </w:p>
-    <w:p>
-      <w:pPr>
-        <w:pStyle w:val="Normal"/>
-        <w:jc w:val="left"/>
-        <w:rPr>
-          <w:rFonts w:ascii="Bitstream Vera Sans" w:hAnsi="Bitstream Vera Sans"/>
-          <w:sz w:val="24"/>
-          <w:szCs w:val="24"/>
-        </w:rPr>
-      </w:pPr>
-      <w:r>
-        <w:rPr>
-          <w:rFonts w:ascii="Bitstream Vera Sans" w:hAnsi="Bitstream Vera Sans"/>
-          <w:sz w:val="24"/>
-          <w:szCs w:val="24"/>
-        </w:rPr>
       </w:r>
     </w:p>
     <w:sectPr>
@@ -768,15 +1815,12 @@
     <w:rPrDefault>
       <w:rPr>
         <w:rFonts w:ascii="Liberation Serif" w:hAnsi="Liberation Serif" w:eastAsia="Droid Sans Fallback" w:cs="Droid Sans Devanagari"/>
-        <w:sz w:val="24"/>
         <w:szCs w:val="24"/>
         <w:lang w:val="en-US" w:eastAsia="zh-CN" w:bidi="hi-IN"/>
       </w:rPr>
     </w:rPrDefault>
     <w:pPrDefault>
-      <w:pPr>
-        <w:widowControl/>
-      </w:pPr>
+      <w:pPr/>
     </w:pPrDefault>
   </w:docDefaults>
   <w:style w:type="paragraph" w:styleId="Normal">
@@ -784,10 +1828,12 @@
     <w:qFormat/>
     <w:pPr>
       <w:widowControl/>
+      <w:bidi w:val="0"/>
+      <w:jc w:val="left"/>
     </w:pPr>
     <w:rPr>
       <w:rFonts w:ascii="Liberation Serif" w:hAnsi="Liberation Serif" w:eastAsia="Droid Sans Fallback" w:cs="Droid Sans Devanagari"/>
-      <w:color w:val="auto"/>
+      <w:color w:val="00000A"/>
       <w:sz w:val="24"/>
       <w:szCs w:val="24"/>
       <w:lang w:val="en-US" w:eastAsia="zh-CN" w:bidi="hi-IN"/>
@@ -861,7 +1907,7 @@
     </w:pPr>
     <w:rPr>
       <w:rFonts w:ascii="Liberation Serif" w:hAnsi="Liberation Serif" w:eastAsia="DejaVu Sans" w:cs="Liberation Sans"/>
-      <w:color w:val="auto"/>
+      <w:color w:val="00000A"/>
       <w:sz w:val="24"/>
       <w:szCs w:val="24"/>
       <w:lang w:val="en-US" w:eastAsia="zh-CN" w:bidi="hi-IN"/>
@@ -1223,7 +2269,7 @@
     </w:pPr>
     <w:rPr>
       <w:rFonts w:ascii="Liberation Serif" w:hAnsi="Liberation Serif" w:eastAsia="DejaVu Sans" w:cs="Liberation Sans"/>
-      <w:color w:val="auto"/>
+      <w:color w:val="00000A"/>
       <w:sz w:val="24"/>
       <w:szCs w:val="24"/>
       <w:lang w:val="en-US" w:eastAsia="zh-CN" w:bidi="hi-IN"/>
@@ -1239,7 +2285,7 @@
     </w:pPr>
     <w:rPr>
       <w:rFonts w:ascii="Liberation Serif" w:hAnsi="Liberation Serif" w:eastAsia="DejaVu Sans" w:cs="Liberation Sans"/>
-      <w:color w:val="auto"/>
+      <w:color w:val="00000A"/>
       <w:sz w:val="24"/>
       <w:szCs w:val="24"/>
       <w:lang w:val="en-US" w:eastAsia="zh-CN" w:bidi="hi-IN"/>
@@ -1735,7 +2781,7 @@
     </w:pPr>
     <w:rPr>
       <w:rFonts w:ascii="Liberation Serif" w:hAnsi="Liberation Serif" w:eastAsia="DejaVu Sans" w:cs="Liberation Sans"/>
-      <w:color w:val="auto"/>
+      <w:color w:val="00000A"/>
       <w:sz w:val="24"/>
       <w:szCs w:val="24"/>
       <w:lang w:val="en-US" w:eastAsia="zh-CN" w:bidi="hi-IN"/>
@@ -1751,7 +2797,7 @@
     </w:pPr>
     <w:rPr>
       <w:rFonts w:ascii="Liberation Serif" w:hAnsi="Liberation Serif" w:eastAsia="DejaVu Sans" w:cs="Liberation Sans"/>
-      <w:color w:val="auto"/>
+      <w:color w:val="00000A"/>
       <w:sz w:val="24"/>
       <w:szCs w:val="24"/>
       <w:lang w:val="en-US" w:eastAsia="zh-CN" w:bidi="hi-IN"/>

</xml_diff>